<commit_message>
rm front, mk subject api, cronjobs fixed
</commit_message>
<xml_diff>
--- a/src/djangorestapi/API_CONTRACT.docx
+++ b/src/djangorestapi/API_CONTRACT.docx
@@ -536,31 +536,7 @@
                 <w:rPr>
                   <w:rStyle w:val="Hyperlink"/>
                 </w:rPr>
-                <w:t>Admin Privi</w:t>
-              </w:r>
-              <w:r>
-                <w:rPr>
-                  <w:rStyle w:val="Hyperlink"/>
-                </w:rPr>
-                <w:t>l</w:t>
-              </w:r>
-              <w:r>
-                <w:rPr>
-                  <w:rStyle w:val="Hyperlink"/>
-                </w:rPr>
-                <w:t xml:space="preserve">ege </w:t>
-              </w:r>
-              <w:r>
-                <w:rPr>
-                  <w:rStyle w:val="Hyperlink"/>
-                </w:rPr>
-                <w:t>A</w:t>
-              </w:r>
-              <w:r>
-                <w:rPr>
-                  <w:rStyle w:val="Hyperlink"/>
-                </w:rPr>
-                <w:t>PI</w:t>
+                <w:t>Admin Privilege API</w:t>
               </w:r>
             </w:hyperlink>
           </w:p>
@@ -4687,7 +4663,7 @@
           <v:shape id="_x0000_i1025" type="#_x0000_t75" style="width:450pt;height:198pt" o:ole="">
             <v:imagedata r:id="rId6" o:title=""/>
           </v:shape>
-          <o:OLEObject Type="Embed" ProgID="Word.OpenDocumentText.12" ShapeID="_x0000_i1025" DrawAspect="Content" ObjectID="_1674927058" r:id="rId7"/>
+          <o:OLEObject Type="Embed" ProgID="Word.OpenDocumentText.12" ShapeID="_x0000_i1025" DrawAspect="Content" ObjectID="_1675000355" r:id="rId7"/>
         </w:object>
       </w:r>
       <w:bookmarkEnd w:id="4"/>
@@ -5468,7 +5444,7 @@
           <v:shape id="_x0000_i1026" type="#_x0000_t75" style="width:450pt;height:132pt" o:ole="">
             <v:imagedata r:id="rId8" o:title=""/>
           </v:shape>
-          <o:OLEObject Type="Embed" ProgID="Word.OpenDocumentText.12" ShapeID="_x0000_i1026" DrawAspect="Content" ObjectID="_1674927059" r:id="rId9"/>
+          <o:OLEObject Type="Embed" ProgID="Word.OpenDocumentText.12" ShapeID="_x0000_i1026" DrawAspect="Content" ObjectID="_1675000356" r:id="rId9"/>
         </w:object>
       </w:r>
       <w:bookmarkEnd w:id="6"/>
@@ -6171,7 +6147,7 @@
           <v:shape id="_x0000_i1027" type="#_x0000_t75" style="width:450pt;height:120pt" o:ole="">
             <v:imagedata r:id="rId10" o:title=""/>
           </v:shape>
-          <o:OLEObject Type="Embed" ProgID="Word.OpenDocumentText.12" ShapeID="_x0000_i1027" DrawAspect="Content" ObjectID="_1674927060" r:id="rId11"/>
+          <o:OLEObject Type="Embed" ProgID="Word.OpenDocumentText.12" ShapeID="_x0000_i1027" DrawAspect="Content" ObjectID="_1675000357" r:id="rId11"/>
         </w:object>
       </w:r>
       <w:bookmarkEnd w:id="8"/>
@@ -6764,7 +6740,7 @@
           <v:shape id="_x0000_i1028" type="#_x0000_t75" style="width:450pt;height:102pt" o:ole="">
             <v:imagedata r:id="rId12" o:title=""/>
           </v:shape>
-          <o:OLEObject Type="Embed" ProgID="Word.OpenDocumentText.12" ShapeID="_x0000_i1028" DrawAspect="Content" ObjectID="_1674927061" r:id="rId13"/>
+          <o:OLEObject Type="Embed" ProgID="Word.OpenDocumentText.12" ShapeID="_x0000_i1028" DrawAspect="Content" ObjectID="_1675000358" r:id="rId13"/>
         </w:object>
       </w:r>
       <w:bookmarkEnd w:id="10"/>
@@ -7881,7 +7857,7 @@
           <v:shape id="_x0000_i1029" type="#_x0000_t75" style="width:450pt;height:186pt" o:ole="">
             <v:imagedata r:id="rId14" o:title=""/>
           </v:shape>
-          <o:OLEObject Type="Embed" ProgID="Word.OpenDocumentText.12" ShapeID="_x0000_i1029" DrawAspect="Content" ObjectID="_1674927062" r:id="rId15"/>
+          <o:OLEObject Type="Embed" ProgID="Word.OpenDocumentText.12" ShapeID="_x0000_i1029" DrawAspect="Content" ObjectID="_1675000359" r:id="rId15"/>
         </w:object>
       </w:r>
       <w:bookmarkEnd w:id="12"/>
@@ -8472,7 +8448,7 @@
           <v:shape id="_x0000_i1030" type="#_x0000_t75" style="width:450pt;height:120pt" o:ole="">
             <v:imagedata r:id="rId16" o:title=""/>
           </v:shape>
-          <o:OLEObject Type="Embed" ProgID="Word.OpenDocumentText.12" ShapeID="_x0000_i1030" DrawAspect="Content" ObjectID="_1674927063" r:id="rId17"/>
+          <o:OLEObject Type="Embed" ProgID="Word.OpenDocumentText.12" ShapeID="_x0000_i1030" DrawAspect="Content" ObjectID="_1675000360" r:id="rId17"/>
         </w:object>
       </w:r>
       <w:bookmarkEnd w:id="14"/>
@@ -9958,7 +9934,7 @@
           <v:shape id="_x0000_i1031" type="#_x0000_t75" style="width:450pt;height:240pt" o:ole="">
             <v:imagedata r:id="rId18" o:title=""/>
           </v:shape>
-          <o:OLEObject Type="Embed" ProgID="Word.OpenDocumentText.12" ShapeID="_x0000_i1031" DrawAspect="Content" ObjectID="_1674927064" r:id="rId19"/>
+          <o:OLEObject Type="Embed" ProgID="Word.OpenDocumentText.12" ShapeID="_x0000_i1031" DrawAspect="Content" ObjectID="_1675000361" r:id="rId19"/>
         </w:object>
       </w:r>
       <w:bookmarkEnd w:id="17"/>
@@ -10569,7 +10545,7 @@
           <v:shape id="_x0000_i1032" type="#_x0000_t75" style="width:450pt;height:102pt" o:ole="">
             <v:imagedata r:id="rId20" o:title=""/>
           </v:shape>
-          <o:OLEObject Type="Embed" ProgID="Word.OpenDocumentText.12" ShapeID="_x0000_i1032" DrawAspect="Content" ObjectID="_1674927065" r:id="rId21"/>
+          <o:OLEObject Type="Embed" ProgID="Word.OpenDocumentText.12" ShapeID="_x0000_i1032" DrawAspect="Content" ObjectID="_1675000362" r:id="rId21"/>
         </w:object>
       </w:r>
       <w:bookmarkEnd w:id="19"/>
@@ -12182,7 +12158,7 @@
           <v:shape id="_x0000_i1033" type="#_x0000_t75" style="width:450pt;height:240pt" o:ole="">
             <v:imagedata r:id="rId22" o:title=""/>
           </v:shape>
-          <o:OLEObject Type="Embed" ProgID="Word.OpenDocumentText.12" ShapeID="_x0000_i1033" DrawAspect="Content" ObjectID="_1674927066" r:id="rId23"/>
+          <o:OLEObject Type="Embed" ProgID="Word.OpenDocumentText.12" ShapeID="_x0000_i1033" DrawAspect="Content" ObjectID="_1675000363" r:id="rId23"/>
         </w:object>
       </w:r>
       <w:bookmarkEnd w:id="21"/>
@@ -12791,7 +12767,7 @@
           <v:shape id="_x0000_i1034" type="#_x0000_t75" style="width:450pt;height:102pt" o:ole="">
             <v:imagedata r:id="rId24" o:title=""/>
           </v:shape>
-          <o:OLEObject Type="Embed" ProgID="Word.OpenDocumentText.12" ShapeID="_x0000_i1034" DrawAspect="Content" ObjectID="_1674927067" r:id="rId25"/>
+          <o:OLEObject Type="Embed" ProgID="Word.OpenDocumentText.12" ShapeID="_x0000_i1034" DrawAspect="Content" ObjectID="_1675000364" r:id="rId25"/>
         </w:object>
       </w:r>
       <w:bookmarkEnd w:id="23"/>
@@ -13712,7 +13688,7 @@
           <v:shape id="_x0000_i1035" type="#_x0000_t75" style="width:450pt;height:2in" o:ole="">
             <v:imagedata r:id="rId26" o:title=""/>
           </v:shape>
-          <o:OLEObject Type="Embed" ProgID="Word.OpenDocumentText.12" ShapeID="_x0000_i1035" DrawAspect="Content" ObjectID="_1674927068" r:id="rId27"/>
+          <o:OLEObject Type="Embed" ProgID="Word.OpenDocumentText.12" ShapeID="_x0000_i1035" DrawAspect="Content" ObjectID="_1675000365" r:id="rId27"/>
         </w:object>
       </w:r>
       <w:bookmarkEnd w:id="26"/>
@@ -14436,7 +14412,7 @@
           <v:shape id="_x0000_i1036" type="#_x0000_t75" style="width:450pt;height:2in" o:ole="">
             <v:imagedata r:id="rId28" o:title=""/>
           </v:shape>
-          <o:OLEObject Type="Embed" ProgID="Word.OpenDocumentText.12" ShapeID="_x0000_i1036" DrawAspect="Content" ObjectID="_1674927069" r:id="rId29"/>
+          <o:OLEObject Type="Embed" ProgID="Word.OpenDocumentText.12" ShapeID="_x0000_i1036" DrawAspect="Content" ObjectID="_1675000366" r:id="rId29"/>
         </w:object>
       </w:r>
       <w:bookmarkEnd w:id="28"/>
@@ -15345,7 +15321,7 @@
           <v:shape id="_x0000_i1037" type="#_x0000_t75" style="width:450pt;height:156pt" o:ole="">
             <v:imagedata r:id="rId30" o:title=""/>
           </v:shape>
-          <o:OLEObject Type="Embed" ProgID="Word.OpenDocumentText.12" ShapeID="_x0000_i1037" DrawAspect="Content" ObjectID="_1674927070" r:id="rId31"/>
+          <o:OLEObject Type="Embed" ProgID="Word.OpenDocumentText.12" ShapeID="_x0000_i1037" DrawAspect="Content" ObjectID="_1675000367" r:id="rId31"/>
         </w:object>
       </w:r>
       <w:bookmarkEnd w:id="30"/>
@@ -16069,7 +16045,7 @@
           <v:shape id="_x0000_i1038" type="#_x0000_t75" style="width:450pt;height:2in" o:ole="">
             <v:imagedata r:id="rId32" o:title=""/>
           </v:shape>
-          <o:OLEObject Type="Embed" ProgID="Word.OpenDocumentText.12" ShapeID="_x0000_i1038" DrawAspect="Content" ObjectID="_1674927071" r:id="rId33"/>
+          <o:OLEObject Type="Embed" ProgID="Word.OpenDocumentText.12" ShapeID="_x0000_i1038" DrawAspect="Content" ObjectID="_1675000368" r:id="rId33"/>
         </w:object>
       </w:r>
       <w:bookmarkEnd w:id="32"/>
@@ -17053,10 +17029,10 @@
           <w:szCs w:val="20"/>
         </w:rPr>
         <w:object w:dxaOrig="9026" w:dyaOrig="3150" w14:anchorId="2F36D452">
-          <v:shape id="_x0000_i1041" type="#_x0000_t75" style="width:450pt;height:156pt" o:ole="">
+          <v:shape id="_x0000_i1039" type="#_x0000_t75" style="width:450pt;height:156pt" o:ole="">
             <v:imagedata r:id="rId34" o:title=""/>
           </v:shape>
-          <o:OLEObject Type="Embed" ProgID="Word.OpenDocumentText.12" ShapeID="_x0000_i1041" DrawAspect="Content" ObjectID="_1674927072" r:id="rId35"/>
+          <o:OLEObject Type="Embed" ProgID="Word.OpenDocumentText.12" ShapeID="_x0000_i1039" DrawAspect="Content" ObjectID="_1675000369" r:id="rId35"/>
         </w:object>
       </w:r>
       <w:bookmarkEnd w:id="35"/>
@@ -17801,10 +17777,10 @@
           <w:szCs w:val="20"/>
         </w:rPr>
         <w:object w:dxaOrig="9026" w:dyaOrig="2340" w14:anchorId="723AC17E">
-          <v:shape id="_x0000_i1044" type="#_x0000_t75" style="width:450pt;height:120pt" o:ole="">
+          <v:shape id="_x0000_i1040" type="#_x0000_t75" style="width:450pt;height:120pt" o:ole="">
             <v:imagedata r:id="rId36" o:title=""/>
           </v:shape>
-          <o:OLEObject Type="Embed" ProgID="Word.OpenDocumentText.12" ShapeID="_x0000_i1044" DrawAspect="Content" ObjectID="_1674927073" r:id="rId37"/>
+          <o:OLEObject Type="Embed" ProgID="Word.OpenDocumentText.12" ShapeID="_x0000_i1040" DrawAspect="Content" ObjectID="_1675000370" r:id="rId37"/>
         </w:object>
       </w:r>
       <w:bookmarkEnd w:id="37"/>
@@ -18569,10 +18545,10 @@
           <w:szCs w:val="20"/>
         </w:rPr>
         <w:object w:dxaOrig="9026" w:dyaOrig="2340" w14:anchorId="25EE25E6">
-          <v:shape id="_x0000_i1046" type="#_x0000_t75" style="width:450pt;height:120pt" o:ole="">
+          <v:shape id="_x0000_i1041" type="#_x0000_t75" style="width:450pt;height:120pt" o:ole="">
             <v:imagedata r:id="rId38" o:title=""/>
           </v:shape>
-          <o:OLEObject Type="Embed" ProgID="Word.OpenDocumentText.12" ShapeID="_x0000_i1046" DrawAspect="Content" ObjectID="_1674927074" r:id="rId39"/>
+          <o:OLEObject Type="Embed" ProgID="Word.OpenDocumentText.12" ShapeID="_x0000_i1041" DrawAspect="Content" ObjectID="_1675000371" r:id="rId39"/>
         </w:object>
       </w:r>
       <w:bookmarkEnd w:id="39"/>
@@ -18598,6 +18574,15 @@
         </w:pBdr>
       </w:pPr>
     </w:p>
+    <w:p>
+      <w:pPr>
+        <w:pBdr>
+          <w:bottom w:val="single" w:sz="12" w:space="1" w:color="auto"/>
+          <w:between w:val="single" w:sz="12" w:space="1" w:color="auto"/>
+        </w:pBdr>
+      </w:pPr>
+    </w:p>
+    <w:p/>
     <w:p/>
     <w:p>
       <w:pPr>
@@ -19386,10 +19371,10 @@
     <w:p>
       <w:r>
         <w:object w:dxaOrig="9026" w:dyaOrig="1890" w14:anchorId="7BC16262">
-          <v:shape id="_x0000_i1105" type="#_x0000_t75" style="width:450pt;height:96pt" o:ole="">
+          <v:shape id="_x0000_i1042" type="#_x0000_t75" style="width:450pt;height:96pt" o:ole="">
             <v:imagedata r:id="rId40" o:title=""/>
           </v:shape>
-          <o:OLEObject Type="Embed" ProgID="Word.OpenDocumentText.12" ShapeID="_x0000_i1105" DrawAspect="Content" ObjectID="_1674927075" r:id="rId41"/>
+          <o:OLEObject Type="Embed" ProgID="Word.OpenDocumentText.12" ShapeID="_x0000_i1042" DrawAspect="Content" ObjectID="_1675000372" r:id="rId41"/>
         </w:object>
       </w:r>
       <w:bookmarkEnd w:id="42"/>
@@ -19925,6 +19910,7 @@
                 <w:sz w:val="20"/>
                 <w:szCs w:val="20"/>
               </w:rPr>
+              <w:lastRenderedPageBreak/>
               <w:t>data.user_credential_id</w:t>
             </w:r>
             <w:proofErr w:type="spellEnd"/>
@@ -20016,23 +20002,7 @@
                 <w:sz w:val="20"/>
                 <w:szCs w:val="20"/>
               </w:rPr>
-              <w:t>don’t include if self</w:t>
-            </w:r>
-            <w:r>
-              <w:rPr>
-                <w:rFonts w:asciiTheme="majorHAnsi" w:hAnsiTheme="majorHAnsi" w:cstheme="majorHAnsi"/>
-                <w:sz w:val="20"/>
-                <w:szCs w:val="20"/>
-              </w:rPr>
-              <w:t>-</w:t>
-            </w:r>
-            <w:r>
-              <w:rPr>
-                <w:rFonts w:asciiTheme="majorHAnsi" w:hAnsiTheme="majorHAnsi" w:cstheme="majorHAnsi"/>
-                <w:sz w:val="20"/>
-                <w:szCs w:val="20"/>
-              </w:rPr>
-              <w:t xml:space="preserve">revoke, or else for </w:t>
+              <w:t xml:space="preserve">don’t include if self-revoke, or else for </w:t>
             </w:r>
             <w:r>
               <w:rPr>
@@ -20155,10 +20125,10 @@
     <w:p>
       <w:r>
         <w:object w:dxaOrig="9026" w:dyaOrig="1890" w14:anchorId="37F930B3">
-          <v:shape id="_x0000_i1135" type="#_x0000_t75" style="width:450pt;height:96pt" o:ole="">
+          <v:shape id="_x0000_i1043" type="#_x0000_t75" style="width:450pt;height:96pt" o:ole="">
             <v:imagedata r:id="rId42" o:title=""/>
           </v:shape>
-          <o:OLEObject Type="Embed" ProgID="Word.OpenDocumentText.12" ShapeID="_x0000_i1135" DrawAspect="Content" ObjectID="_1674927076" r:id="rId43"/>
+          <o:OLEObject Type="Embed" ProgID="Word.OpenDocumentText.12" ShapeID="_x0000_i1043" DrawAspect="Content" ObjectID="_1675000373" r:id="rId43"/>
         </w:object>
       </w:r>
       <w:bookmarkEnd w:id="44"/>
@@ -20921,10 +20891,10 @@
           <w:szCs w:val="20"/>
         </w:rPr>
         <w:object w:dxaOrig="9026" w:dyaOrig="2340" w14:anchorId="775EC61F">
-          <v:shape id="_x0000_i1138" type="#_x0000_t75" style="width:450pt;height:120pt" o:ole="">
+          <v:shape id="_x0000_i1044" type="#_x0000_t75" style="width:450pt;height:120pt" o:ole="">
             <v:imagedata r:id="rId44" o:title=""/>
           </v:shape>
-          <o:OLEObject Type="Embed" ProgID="Word.OpenDocumentText.12" ShapeID="_x0000_i1138" DrawAspect="Content" ObjectID="_1674927077" r:id="rId45"/>
+          <o:OLEObject Type="Embed" ProgID="Word.OpenDocumentText.12" ShapeID="_x0000_i1044" DrawAspect="Content" ObjectID="_1675000374" r:id="rId45"/>
         </w:object>
       </w:r>
       <w:bookmarkEnd w:id="46"/>
@@ -21951,10 +21921,10 @@
           <w:szCs w:val="20"/>
         </w:rPr>
         <w:object w:dxaOrig="9026" w:dyaOrig="3150" w14:anchorId="1F430170">
-          <v:shape id="_x0000_i1142" type="#_x0000_t75" style="width:450pt;height:156pt" o:ole="">
+          <v:shape id="_x0000_i1045" type="#_x0000_t75" style="width:450pt;height:156pt" o:ole="">
             <v:imagedata r:id="rId46" o:title=""/>
           </v:shape>
-          <o:OLEObject Type="Embed" ProgID="Word.OpenDocumentText.12" ShapeID="_x0000_i1142" DrawAspect="Content" ObjectID="_1674927078" r:id="rId47"/>
+          <o:OLEObject Type="Embed" ProgID="Word.OpenDocumentText.12" ShapeID="_x0000_i1045" DrawAspect="Content" ObjectID="_1675000375" r:id="rId47"/>
         </w:object>
       </w:r>
       <w:bookmarkEnd w:id="49"/>
@@ -22029,7 +21999,31 @@
                 <w:sz w:val="20"/>
                 <w:szCs w:val="20"/>
               </w:rPr>
-              <w:t>[FETCH] – coordinator get self or all</w:t>
+              <w:t>[</w:t>
+            </w:r>
+            <w:r>
+              <w:rPr>
+                <w:rFonts w:asciiTheme="majorHAnsi" w:hAnsiTheme="majorHAnsi" w:cstheme="majorHAnsi"/>
+                <w:sz w:val="20"/>
+                <w:szCs w:val="20"/>
+              </w:rPr>
+              <w:t>Delete</w:t>
+            </w:r>
+            <w:r>
+              <w:rPr>
+                <w:rFonts w:asciiTheme="majorHAnsi" w:hAnsiTheme="majorHAnsi" w:cstheme="majorHAnsi"/>
+                <w:sz w:val="20"/>
+                <w:szCs w:val="20"/>
+              </w:rPr>
+              <w:t xml:space="preserve">] – </w:t>
+            </w:r>
+            <w:r>
+              <w:rPr>
+                <w:rFonts w:asciiTheme="majorHAnsi" w:hAnsiTheme="majorHAnsi" w:cstheme="majorHAnsi"/>
+                <w:sz w:val="20"/>
+                <w:szCs w:val="20"/>
+              </w:rPr>
+              <w:t>delete subjects in bunch</w:t>
             </w:r>
           </w:p>
         </w:tc>
@@ -22469,13 +22463,31 @@
               </w:rPr>
             </w:pPr>
             <w:proofErr w:type="spellStart"/>
-            <w:r>
-              <w:rPr>
-                <w:rFonts w:asciiTheme="majorHAnsi" w:hAnsiTheme="majorHAnsi" w:cstheme="majorHAnsi"/>
-                <w:sz w:val="20"/>
-                <w:szCs w:val="20"/>
-              </w:rPr>
-              <w:t>data.user_credential_id</w:t>
+            <w:proofErr w:type="gramStart"/>
+            <w:r>
+              <w:rPr>
+                <w:rFonts w:asciiTheme="majorHAnsi" w:hAnsiTheme="majorHAnsi" w:cstheme="majorHAnsi"/>
+                <w:sz w:val="20"/>
+                <w:szCs w:val="20"/>
+              </w:rPr>
+              <w:t>data.</w:t>
+            </w:r>
+            <w:r>
+              <w:rPr>
+                <w:rFonts w:asciiTheme="majorHAnsi" w:hAnsiTheme="majorHAnsi" w:cstheme="majorHAnsi"/>
+                <w:sz w:val="20"/>
+                <w:szCs w:val="20"/>
+              </w:rPr>
+              <w:t>subject</w:t>
+            </w:r>
+            <w:proofErr w:type="gramEnd"/>
+            <w:r>
+              <w:rPr>
+                <w:rFonts w:asciiTheme="majorHAnsi" w:hAnsiTheme="majorHAnsi" w:cstheme="majorHAnsi"/>
+                <w:sz w:val="20"/>
+                <w:szCs w:val="20"/>
+              </w:rPr>
+              <w:t>_id</w:t>
             </w:r>
             <w:proofErr w:type="spellEnd"/>
           </w:p>
@@ -22569,26 +22581,23 @@
                 <w:sz w:val="20"/>
                 <w:szCs w:val="20"/>
               </w:rPr>
-              <w:t>[0]-&gt; all</w:t>
-            </w:r>
-          </w:p>
-          <w:p>
-            <w:pPr>
-              <w:jc w:val="both"/>
-              <w:cnfStyle w:val="000000000000" w:firstRow="0" w:lastRow="0" w:firstColumn="0" w:lastColumn="0" w:oddVBand="0" w:evenVBand="0" w:oddHBand="0" w:evenHBand="0" w:firstRowFirstColumn="0" w:firstRowLastColumn="0" w:lastRowFirstColumn="0" w:lastRowLastColumn="0"/>
-              <w:rPr>
-                <w:rFonts w:asciiTheme="majorHAnsi" w:hAnsiTheme="majorHAnsi" w:cstheme="majorHAnsi"/>
-                <w:sz w:val="20"/>
-                <w:szCs w:val="20"/>
-              </w:rPr>
-            </w:pPr>
-            <w:r>
-              <w:rPr>
-                <w:rFonts w:asciiTheme="majorHAnsi" w:hAnsiTheme="majorHAnsi" w:cstheme="majorHAnsi"/>
-                <w:sz w:val="20"/>
-                <w:szCs w:val="20"/>
-              </w:rPr>
-              <w:t>or an array of ids</w:t>
+              <w:t xml:space="preserve">an array of </w:t>
+            </w:r>
+            <w:r>
+              <w:rPr>
+                <w:rFonts w:asciiTheme="majorHAnsi" w:hAnsiTheme="majorHAnsi" w:cstheme="majorHAnsi"/>
+                <w:sz w:val="20"/>
+                <w:szCs w:val="20"/>
+              </w:rPr>
+              <w:t xml:space="preserve">subject </w:t>
+            </w:r>
+            <w:r>
+              <w:rPr>
+                <w:rFonts w:asciiTheme="majorHAnsi" w:hAnsiTheme="majorHAnsi" w:cstheme="majorHAnsi"/>
+                <w:sz w:val="20"/>
+                <w:szCs w:val="20"/>
+              </w:rPr>
+              <w:t>ids</w:t>
             </w:r>
           </w:p>
         </w:tc>
@@ -22687,6 +22696,831 @@
         </w:tc>
       </w:tr>
     </w:tbl>
+    <w:bookmarkStart w:id="51" w:name="_MON_1674926974"/>
+    <w:bookmarkEnd w:id="51"/>
+    <w:p>
+      <w:pPr>
+        <w:rPr>
+          <w:rFonts w:asciiTheme="majorHAnsi" w:hAnsiTheme="majorHAnsi" w:cstheme="majorHAnsi"/>
+          <w:sz w:val="20"/>
+          <w:szCs w:val="20"/>
+        </w:rPr>
+      </w:pPr>
+      <w:r>
+        <w:rPr>
+          <w:rFonts w:asciiTheme="majorHAnsi" w:hAnsiTheme="majorHAnsi" w:cstheme="majorHAnsi"/>
+          <w:sz w:val="20"/>
+          <w:szCs w:val="20"/>
+        </w:rPr>
+        <w:object w:dxaOrig="9026" w:dyaOrig="2340" w14:anchorId="3258CEAD">
+          <v:shape id="_x0000_i1046" type="#_x0000_t75" style="width:451.2pt;height:117pt" o:ole="">
+            <v:imagedata r:id="rId48" o:title=""/>
+          </v:shape>
+          <o:OLEObject Type="Embed" ProgID="Word.OpenDocumentText.12" ShapeID="_x0000_i1046" DrawAspect="Content" ObjectID="_1675000376" r:id="rId49"/>
+        </w:object>
+      </w:r>
+    </w:p>
+    <w:p>
+      <w:pPr>
+        <w:rPr>
+          <w:rFonts w:asciiTheme="majorHAnsi" w:hAnsiTheme="majorHAnsi" w:cstheme="majorHAnsi"/>
+          <w:sz w:val="20"/>
+          <w:szCs w:val="20"/>
+        </w:rPr>
+      </w:pPr>
+    </w:p>
+    <w:p>
+      <w:pPr>
+        <w:rPr>
+          <w:rFonts w:asciiTheme="majorHAnsi" w:hAnsiTheme="majorHAnsi" w:cstheme="majorHAnsi"/>
+          <w:sz w:val="20"/>
+          <w:szCs w:val="20"/>
+        </w:rPr>
+      </w:pPr>
+    </w:p>
+    <w:p>
+      <w:pPr>
+        <w:rPr>
+          <w:rFonts w:asciiTheme="majorHAnsi" w:hAnsiTheme="majorHAnsi" w:cstheme="majorHAnsi"/>
+          <w:sz w:val="20"/>
+          <w:szCs w:val="20"/>
+        </w:rPr>
+      </w:pPr>
+    </w:p>
+    <w:tbl>
+      <w:tblPr>
+        <w:tblStyle w:val="GridTable2-Accent6"/>
+        <w:tblW w:w="0" w:type="auto"/>
+        <w:tblLook w:val="04A0" w:firstRow="1" w:lastRow="0" w:firstColumn="1" w:lastColumn="0" w:noHBand="0" w:noVBand="1"/>
+      </w:tblPr>
+      <w:tblGrid>
+        <w:gridCol w:w="2268"/>
+        <w:gridCol w:w="1560"/>
+        <w:gridCol w:w="1275"/>
+        <w:gridCol w:w="3923"/>
+      </w:tblGrid>
+      <w:tr>
+        <w:trPr>
+          <w:cnfStyle w:val="100000000000" w:firstRow="1" w:lastRow="0" w:firstColumn="0" w:lastColumn="0" w:oddVBand="0" w:evenVBand="0" w:oddHBand="0" w:evenHBand="0" w:firstRowFirstColumn="0" w:firstRowLastColumn="0" w:lastRowFirstColumn="0" w:lastRowLastColumn="0"/>
+        </w:trPr>
+        <w:tc>
+          <w:tcPr>
+            <w:cnfStyle w:val="001000000000" w:firstRow="0" w:lastRow="0" w:firstColumn="1" w:lastColumn="0" w:oddVBand="0" w:evenVBand="0" w:oddHBand="0" w:evenHBand="0" w:firstRowFirstColumn="0" w:firstRowLastColumn="0" w:lastRowFirstColumn="0" w:lastRowLastColumn="0"/>
+            <w:tcW w:w="9026" w:type="dxa"/>
+            <w:gridSpan w:val="4"/>
+            <w:tcBorders>
+              <w:left w:val="nil"/>
+              <w:right w:val="nil"/>
+            </w:tcBorders>
+            <w:hideMark/>
+          </w:tcPr>
+          <w:p>
+            <w:pPr>
+              <w:jc w:val="center"/>
+              <w:rPr>
+                <w:rFonts w:asciiTheme="majorHAnsi" w:hAnsiTheme="majorHAnsi" w:cstheme="majorHAnsi"/>
+                <w:sz w:val="20"/>
+                <w:szCs w:val="20"/>
+                <w:u w:val="single"/>
+              </w:rPr>
+            </w:pPr>
+            <w:r>
+              <w:rPr>
+                <w:rFonts w:asciiTheme="majorHAnsi" w:hAnsiTheme="majorHAnsi" w:cstheme="majorHAnsi"/>
+                <w:sz w:val="20"/>
+                <w:szCs w:val="20"/>
+              </w:rPr>
+              <w:t>[FETCH] – get subject data in bunch</w:t>
+            </w:r>
+          </w:p>
+        </w:tc>
+      </w:tr>
+      <w:tr>
+        <w:trPr>
+          <w:cnfStyle w:val="000000100000" w:firstRow="0" w:lastRow="0" w:firstColumn="0" w:lastColumn="0" w:oddVBand="0" w:evenVBand="0" w:oddHBand="1" w:evenHBand="0" w:firstRowFirstColumn="0" w:firstRowLastColumn="0" w:lastRowFirstColumn="0" w:lastRowLastColumn="0"/>
+        </w:trPr>
+        <w:tc>
+          <w:tcPr>
+            <w:cnfStyle w:val="001000000000" w:firstRow="0" w:lastRow="0" w:firstColumn="1" w:lastColumn="0" w:oddVBand="0" w:evenVBand="0" w:oddHBand="0" w:evenHBand="0" w:firstRowFirstColumn="0" w:firstRowLastColumn="0" w:lastRowFirstColumn="0" w:lastRowLastColumn="0"/>
+            <w:tcW w:w="2268" w:type="dxa"/>
+            <w:tcBorders>
+              <w:top w:val="single" w:sz="2" w:space="0" w:color="A8D08D" w:themeColor="accent6" w:themeTint="99"/>
+              <w:left w:val="nil"/>
+              <w:bottom w:val="single" w:sz="2" w:space="0" w:color="A8D08D" w:themeColor="accent6" w:themeTint="99"/>
+              <w:right w:val="single" w:sz="2" w:space="0" w:color="A8D08D" w:themeColor="accent6" w:themeTint="99"/>
+            </w:tcBorders>
+            <w:hideMark/>
+          </w:tcPr>
+          <w:p>
+            <w:pPr>
+              <w:jc w:val="both"/>
+              <w:rPr>
+                <w:rFonts w:asciiTheme="majorHAnsi" w:hAnsiTheme="majorHAnsi" w:cstheme="majorHAnsi"/>
+                <w:sz w:val="20"/>
+                <w:szCs w:val="20"/>
+                <w:u w:val="single"/>
+              </w:rPr>
+            </w:pPr>
+            <w:r>
+              <w:rPr>
+                <w:rFonts w:asciiTheme="majorHAnsi" w:hAnsiTheme="majorHAnsi" w:cstheme="majorHAnsi"/>
+                <w:sz w:val="20"/>
+                <w:szCs w:val="20"/>
+              </w:rPr>
+              <w:t>Variable</w:t>
+            </w:r>
+          </w:p>
+        </w:tc>
+        <w:tc>
+          <w:tcPr>
+            <w:tcW w:w="1560" w:type="dxa"/>
+            <w:tcBorders>
+              <w:top w:val="single" w:sz="2" w:space="0" w:color="A8D08D" w:themeColor="accent6" w:themeTint="99"/>
+              <w:left w:val="single" w:sz="2" w:space="0" w:color="A8D08D" w:themeColor="accent6" w:themeTint="99"/>
+              <w:bottom w:val="single" w:sz="2" w:space="0" w:color="A8D08D" w:themeColor="accent6" w:themeTint="99"/>
+              <w:right w:val="single" w:sz="2" w:space="0" w:color="A8D08D" w:themeColor="accent6" w:themeTint="99"/>
+            </w:tcBorders>
+            <w:hideMark/>
+          </w:tcPr>
+          <w:p>
+            <w:pPr>
+              <w:jc w:val="both"/>
+              <w:cnfStyle w:val="000000100000" w:firstRow="0" w:lastRow="0" w:firstColumn="0" w:lastColumn="0" w:oddVBand="0" w:evenVBand="0" w:oddHBand="1" w:evenHBand="0" w:firstRowFirstColumn="0" w:firstRowLastColumn="0" w:lastRowFirstColumn="0" w:lastRowLastColumn="0"/>
+              <w:rPr>
+                <w:rFonts w:asciiTheme="majorHAnsi" w:hAnsiTheme="majorHAnsi" w:cstheme="majorHAnsi"/>
+                <w:sz w:val="20"/>
+                <w:szCs w:val="20"/>
+                <w:u w:val="single"/>
+              </w:rPr>
+            </w:pPr>
+            <w:r>
+              <w:rPr>
+                <w:rFonts w:asciiTheme="majorHAnsi" w:hAnsiTheme="majorHAnsi" w:cstheme="majorHAnsi"/>
+                <w:sz w:val="20"/>
+                <w:szCs w:val="20"/>
+              </w:rPr>
+              <w:t>Datatype</w:t>
+            </w:r>
+          </w:p>
+        </w:tc>
+        <w:tc>
+          <w:tcPr>
+            <w:tcW w:w="1275" w:type="dxa"/>
+            <w:tcBorders>
+              <w:top w:val="single" w:sz="2" w:space="0" w:color="A8D08D" w:themeColor="accent6" w:themeTint="99"/>
+              <w:left w:val="single" w:sz="2" w:space="0" w:color="A8D08D" w:themeColor="accent6" w:themeTint="99"/>
+              <w:bottom w:val="single" w:sz="2" w:space="0" w:color="A8D08D" w:themeColor="accent6" w:themeTint="99"/>
+              <w:right w:val="single" w:sz="2" w:space="0" w:color="A8D08D" w:themeColor="accent6" w:themeTint="99"/>
+            </w:tcBorders>
+            <w:hideMark/>
+          </w:tcPr>
+          <w:p>
+            <w:pPr>
+              <w:jc w:val="both"/>
+              <w:cnfStyle w:val="000000100000" w:firstRow="0" w:lastRow="0" w:firstColumn="0" w:lastColumn="0" w:oddVBand="0" w:evenVBand="0" w:oddHBand="1" w:evenHBand="0" w:firstRowFirstColumn="0" w:firstRowLastColumn="0" w:lastRowFirstColumn="0" w:lastRowLastColumn="0"/>
+              <w:rPr>
+                <w:rFonts w:asciiTheme="majorHAnsi" w:hAnsiTheme="majorHAnsi" w:cstheme="majorHAnsi"/>
+                <w:sz w:val="20"/>
+                <w:szCs w:val="20"/>
+                <w:u w:val="single"/>
+              </w:rPr>
+            </w:pPr>
+            <w:r>
+              <w:rPr>
+                <w:rFonts w:asciiTheme="majorHAnsi" w:hAnsiTheme="majorHAnsi" w:cstheme="majorHAnsi"/>
+                <w:sz w:val="20"/>
+                <w:szCs w:val="20"/>
+              </w:rPr>
+              <w:t>Mandatory</w:t>
+            </w:r>
+          </w:p>
+        </w:tc>
+        <w:tc>
+          <w:tcPr>
+            <w:tcW w:w="3923" w:type="dxa"/>
+            <w:tcBorders>
+              <w:top w:val="single" w:sz="2" w:space="0" w:color="A8D08D" w:themeColor="accent6" w:themeTint="99"/>
+              <w:left w:val="single" w:sz="2" w:space="0" w:color="A8D08D" w:themeColor="accent6" w:themeTint="99"/>
+              <w:bottom w:val="single" w:sz="2" w:space="0" w:color="A8D08D" w:themeColor="accent6" w:themeTint="99"/>
+              <w:right w:val="nil"/>
+            </w:tcBorders>
+            <w:hideMark/>
+          </w:tcPr>
+          <w:p>
+            <w:pPr>
+              <w:jc w:val="both"/>
+              <w:cnfStyle w:val="000000100000" w:firstRow="0" w:lastRow="0" w:firstColumn="0" w:lastColumn="0" w:oddVBand="0" w:evenVBand="0" w:oddHBand="1" w:evenHBand="0" w:firstRowFirstColumn="0" w:firstRowLastColumn="0" w:lastRowFirstColumn="0" w:lastRowLastColumn="0"/>
+              <w:rPr>
+                <w:rFonts w:asciiTheme="majorHAnsi" w:hAnsiTheme="majorHAnsi" w:cstheme="majorHAnsi"/>
+                <w:sz w:val="20"/>
+                <w:szCs w:val="20"/>
+                <w:u w:val="single"/>
+              </w:rPr>
+            </w:pPr>
+            <w:r>
+              <w:rPr>
+                <w:rFonts w:asciiTheme="majorHAnsi" w:hAnsiTheme="majorHAnsi" w:cstheme="majorHAnsi"/>
+                <w:sz w:val="20"/>
+                <w:szCs w:val="20"/>
+              </w:rPr>
+              <w:t>Description</w:t>
+            </w:r>
+          </w:p>
+        </w:tc>
+      </w:tr>
+      <w:tr>
+        <w:tc>
+          <w:tcPr>
+            <w:cnfStyle w:val="001000000000" w:firstRow="0" w:lastRow="0" w:firstColumn="1" w:lastColumn="0" w:oddVBand="0" w:evenVBand="0" w:oddHBand="0" w:evenHBand="0" w:firstRowFirstColumn="0" w:firstRowLastColumn="0" w:lastRowFirstColumn="0" w:lastRowLastColumn="0"/>
+            <w:tcW w:w="2268" w:type="dxa"/>
+            <w:tcBorders>
+              <w:top w:val="single" w:sz="2" w:space="0" w:color="A8D08D" w:themeColor="accent6" w:themeTint="99"/>
+              <w:left w:val="nil"/>
+              <w:bottom w:val="single" w:sz="2" w:space="0" w:color="A8D08D" w:themeColor="accent6" w:themeTint="99"/>
+              <w:right w:val="single" w:sz="2" w:space="0" w:color="A8D08D" w:themeColor="accent6" w:themeTint="99"/>
+            </w:tcBorders>
+            <w:hideMark/>
+          </w:tcPr>
+          <w:p>
+            <w:pPr>
+              <w:jc w:val="both"/>
+              <w:rPr>
+                <w:rFonts w:asciiTheme="majorHAnsi" w:hAnsiTheme="majorHAnsi" w:cstheme="majorHAnsi"/>
+                <w:sz w:val="20"/>
+                <w:szCs w:val="20"/>
+                <w:u w:val="single"/>
+              </w:rPr>
+            </w:pPr>
+            <w:proofErr w:type="spellStart"/>
+            <w:proofErr w:type="gramStart"/>
+            <w:r>
+              <w:rPr>
+                <w:rFonts w:asciiTheme="majorHAnsi" w:hAnsiTheme="majorHAnsi" w:cstheme="majorHAnsi"/>
+                <w:sz w:val="20"/>
+                <w:szCs w:val="20"/>
+              </w:rPr>
+              <w:t>data.hash</w:t>
+            </w:r>
+            <w:proofErr w:type="spellEnd"/>
+            <w:proofErr w:type="gramEnd"/>
+          </w:p>
+        </w:tc>
+        <w:tc>
+          <w:tcPr>
+            <w:tcW w:w="1560" w:type="dxa"/>
+            <w:tcBorders>
+              <w:top w:val="single" w:sz="2" w:space="0" w:color="A8D08D" w:themeColor="accent6" w:themeTint="99"/>
+              <w:left w:val="single" w:sz="2" w:space="0" w:color="A8D08D" w:themeColor="accent6" w:themeTint="99"/>
+              <w:bottom w:val="single" w:sz="2" w:space="0" w:color="A8D08D" w:themeColor="accent6" w:themeTint="99"/>
+              <w:right w:val="single" w:sz="2" w:space="0" w:color="A8D08D" w:themeColor="accent6" w:themeTint="99"/>
+            </w:tcBorders>
+            <w:hideMark/>
+          </w:tcPr>
+          <w:p>
+            <w:pPr>
+              <w:jc w:val="both"/>
+              <w:cnfStyle w:val="000000000000" w:firstRow="0" w:lastRow="0" w:firstColumn="0" w:lastColumn="0" w:oddVBand="0" w:evenVBand="0" w:oddHBand="0" w:evenHBand="0" w:firstRowFirstColumn="0" w:firstRowLastColumn="0" w:lastRowFirstColumn="0" w:lastRowLastColumn="0"/>
+              <w:rPr>
+                <w:rFonts w:asciiTheme="majorHAnsi" w:hAnsiTheme="majorHAnsi" w:cstheme="majorHAnsi"/>
+                <w:sz w:val="20"/>
+                <w:szCs w:val="20"/>
+                <w:u w:val="single"/>
+              </w:rPr>
+            </w:pPr>
+            <w:r>
+              <w:rPr>
+                <w:rFonts w:asciiTheme="majorHAnsi" w:hAnsiTheme="majorHAnsi" w:cstheme="majorHAnsi"/>
+                <w:sz w:val="20"/>
+                <w:szCs w:val="20"/>
+              </w:rPr>
+              <w:t>string</w:t>
+            </w:r>
+          </w:p>
+        </w:tc>
+        <w:tc>
+          <w:tcPr>
+            <w:tcW w:w="1275" w:type="dxa"/>
+            <w:tcBorders>
+              <w:top w:val="single" w:sz="2" w:space="0" w:color="A8D08D" w:themeColor="accent6" w:themeTint="99"/>
+              <w:left w:val="single" w:sz="2" w:space="0" w:color="A8D08D" w:themeColor="accent6" w:themeTint="99"/>
+              <w:bottom w:val="single" w:sz="2" w:space="0" w:color="A8D08D" w:themeColor="accent6" w:themeTint="99"/>
+              <w:right w:val="single" w:sz="2" w:space="0" w:color="A8D08D" w:themeColor="accent6" w:themeTint="99"/>
+            </w:tcBorders>
+            <w:hideMark/>
+          </w:tcPr>
+          <w:p>
+            <w:pPr>
+              <w:jc w:val="both"/>
+              <w:cnfStyle w:val="000000000000" w:firstRow="0" w:lastRow="0" w:firstColumn="0" w:lastColumn="0" w:oddVBand="0" w:evenVBand="0" w:oddHBand="0" w:evenHBand="0" w:firstRowFirstColumn="0" w:firstRowLastColumn="0" w:lastRowFirstColumn="0" w:lastRowLastColumn="0"/>
+              <w:rPr>
+                <w:rFonts w:asciiTheme="majorHAnsi" w:hAnsiTheme="majorHAnsi" w:cstheme="majorHAnsi"/>
+                <w:sz w:val="20"/>
+                <w:szCs w:val="20"/>
+                <w:u w:val="single"/>
+              </w:rPr>
+            </w:pPr>
+            <w:r>
+              <w:rPr>
+                <w:rFonts w:asciiTheme="majorHAnsi" w:hAnsiTheme="majorHAnsi" w:cstheme="majorHAnsi"/>
+                <w:sz w:val="20"/>
+                <w:szCs w:val="20"/>
+              </w:rPr>
+              <w:t>yes</w:t>
+            </w:r>
+          </w:p>
+        </w:tc>
+        <w:tc>
+          <w:tcPr>
+            <w:tcW w:w="3923" w:type="dxa"/>
+            <w:tcBorders>
+              <w:top w:val="single" w:sz="2" w:space="0" w:color="A8D08D" w:themeColor="accent6" w:themeTint="99"/>
+              <w:left w:val="single" w:sz="2" w:space="0" w:color="A8D08D" w:themeColor="accent6" w:themeTint="99"/>
+              <w:bottom w:val="single" w:sz="2" w:space="0" w:color="A8D08D" w:themeColor="accent6" w:themeTint="99"/>
+              <w:right w:val="nil"/>
+            </w:tcBorders>
+            <w:hideMark/>
+          </w:tcPr>
+          <w:p>
+            <w:pPr>
+              <w:jc w:val="both"/>
+              <w:cnfStyle w:val="000000000000" w:firstRow="0" w:lastRow="0" w:firstColumn="0" w:lastColumn="0" w:oddVBand="0" w:evenVBand="0" w:oddHBand="0" w:evenHBand="0" w:firstRowFirstColumn="0" w:firstRowLastColumn="0" w:lastRowFirstColumn="0" w:lastRowLastColumn="0"/>
+              <w:rPr>
+                <w:rFonts w:asciiTheme="majorHAnsi" w:hAnsiTheme="majorHAnsi" w:cstheme="majorHAnsi"/>
+                <w:sz w:val="20"/>
+                <w:szCs w:val="20"/>
+                <w:u w:val="single"/>
+              </w:rPr>
+            </w:pPr>
+            <w:r>
+              <w:rPr>
+                <w:rFonts w:asciiTheme="majorHAnsi" w:hAnsiTheme="majorHAnsi" w:cstheme="majorHAnsi"/>
+                <w:sz w:val="20"/>
+                <w:szCs w:val="20"/>
+              </w:rPr>
+              <w:t>admin validation hash from stored in frontend or client cookie.</w:t>
+            </w:r>
+          </w:p>
+        </w:tc>
+      </w:tr>
+      <w:tr>
+        <w:trPr>
+          <w:cnfStyle w:val="000000100000" w:firstRow="0" w:lastRow="0" w:firstColumn="0" w:lastColumn="0" w:oddVBand="0" w:evenVBand="0" w:oddHBand="1" w:evenHBand="0" w:firstRowFirstColumn="0" w:firstRowLastColumn="0" w:lastRowFirstColumn="0" w:lastRowLastColumn="0"/>
+        </w:trPr>
+        <w:tc>
+          <w:tcPr>
+            <w:cnfStyle w:val="001000000000" w:firstRow="0" w:lastRow="0" w:firstColumn="1" w:lastColumn="0" w:oddVBand="0" w:evenVBand="0" w:oddHBand="0" w:evenHBand="0" w:firstRowFirstColumn="0" w:firstRowLastColumn="0" w:lastRowFirstColumn="0" w:lastRowLastColumn="0"/>
+            <w:tcW w:w="2268" w:type="dxa"/>
+            <w:tcBorders>
+              <w:top w:val="single" w:sz="2" w:space="0" w:color="A8D08D" w:themeColor="accent6" w:themeTint="99"/>
+              <w:left w:val="nil"/>
+              <w:bottom w:val="single" w:sz="2" w:space="0" w:color="A8D08D" w:themeColor="accent6" w:themeTint="99"/>
+              <w:right w:val="single" w:sz="2" w:space="0" w:color="A8D08D" w:themeColor="accent6" w:themeTint="99"/>
+            </w:tcBorders>
+            <w:hideMark/>
+          </w:tcPr>
+          <w:p>
+            <w:pPr>
+              <w:jc w:val="both"/>
+              <w:rPr>
+                <w:rFonts w:asciiTheme="majorHAnsi" w:hAnsiTheme="majorHAnsi" w:cstheme="majorHAnsi"/>
+                <w:sz w:val="20"/>
+                <w:szCs w:val="20"/>
+                <w:u w:val="single"/>
+              </w:rPr>
+            </w:pPr>
+            <w:proofErr w:type="spellStart"/>
+            <w:r>
+              <w:rPr>
+                <w:rFonts w:asciiTheme="majorHAnsi" w:hAnsiTheme="majorHAnsi" w:cstheme="majorHAnsi"/>
+                <w:sz w:val="20"/>
+                <w:szCs w:val="20"/>
+              </w:rPr>
+              <w:t>api_v</w:t>
+            </w:r>
+            <w:proofErr w:type="spellEnd"/>
+          </w:p>
+        </w:tc>
+        <w:tc>
+          <w:tcPr>
+            <w:tcW w:w="1560" w:type="dxa"/>
+            <w:tcBorders>
+              <w:top w:val="single" w:sz="2" w:space="0" w:color="A8D08D" w:themeColor="accent6" w:themeTint="99"/>
+              <w:left w:val="single" w:sz="2" w:space="0" w:color="A8D08D" w:themeColor="accent6" w:themeTint="99"/>
+              <w:bottom w:val="single" w:sz="2" w:space="0" w:color="A8D08D" w:themeColor="accent6" w:themeTint="99"/>
+              <w:right w:val="single" w:sz="2" w:space="0" w:color="A8D08D" w:themeColor="accent6" w:themeTint="99"/>
+            </w:tcBorders>
+            <w:hideMark/>
+          </w:tcPr>
+          <w:p>
+            <w:pPr>
+              <w:jc w:val="both"/>
+              <w:cnfStyle w:val="000000100000" w:firstRow="0" w:lastRow="0" w:firstColumn="0" w:lastColumn="0" w:oddVBand="0" w:evenVBand="0" w:oddHBand="1" w:evenHBand="0" w:firstRowFirstColumn="0" w:firstRowLastColumn="0" w:lastRowFirstColumn="0" w:lastRowLastColumn="0"/>
+              <w:rPr>
+                <w:rFonts w:asciiTheme="majorHAnsi" w:hAnsiTheme="majorHAnsi" w:cstheme="majorHAnsi"/>
+                <w:sz w:val="20"/>
+                <w:szCs w:val="20"/>
+                <w:u w:val="single"/>
+              </w:rPr>
+            </w:pPr>
+            <w:r>
+              <w:rPr>
+                <w:rFonts w:asciiTheme="majorHAnsi" w:hAnsiTheme="majorHAnsi" w:cstheme="majorHAnsi"/>
+                <w:sz w:val="20"/>
+                <w:szCs w:val="20"/>
+              </w:rPr>
+              <w:t>string</w:t>
+            </w:r>
+          </w:p>
+        </w:tc>
+        <w:tc>
+          <w:tcPr>
+            <w:tcW w:w="1275" w:type="dxa"/>
+            <w:tcBorders>
+              <w:top w:val="single" w:sz="2" w:space="0" w:color="A8D08D" w:themeColor="accent6" w:themeTint="99"/>
+              <w:left w:val="single" w:sz="2" w:space="0" w:color="A8D08D" w:themeColor="accent6" w:themeTint="99"/>
+              <w:bottom w:val="single" w:sz="2" w:space="0" w:color="A8D08D" w:themeColor="accent6" w:themeTint="99"/>
+              <w:right w:val="single" w:sz="2" w:space="0" w:color="A8D08D" w:themeColor="accent6" w:themeTint="99"/>
+            </w:tcBorders>
+            <w:hideMark/>
+          </w:tcPr>
+          <w:p>
+            <w:pPr>
+              <w:jc w:val="both"/>
+              <w:cnfStyle w:val="000000100000" w:firstRow="0" w:lastRow="0" w:firstColumn="0" w:lastColumn="0" w:oddVBand="0" w:evenVBand="0" w:oddHBand="1" w:evenHBand="0" w:firstRowFirstColumn="0" w:firstRowLastColumn="0" w:lastRowFirstColumn="0" w:lastRowLastColumn="0"/>
+              <w:rPr>
+                <w:rFonts w:asciiTheme="majorHAnsi" w:hAnsiTheme="majorHAnsi" w:cstheme="majorHAnsi"/>
+                <w:sz w:val="20"/>
+                <w:szCs w:val="20"/>
+                <w:u w:val="single"/>
+              </w:rPr>
+            </w:pPr>
+            <w:r>
+              <w:rPr>
+                <w:rFonts w:asciiTheme="majorHAnsi" w:hAnsiTheme="majorHAnsi" w:cstheme="majorHAnsi"/>
+                <w:sz w:val="20"/>
+                <w:szCs w:val="20"/>
+              </w:rPr>
+              <w:t>yes</w:t>
+            </w:r>
+          </w:p>
+        </w:tc>
+        <w:tc>
+          <w:tcPr>
+            <w:tcW w:w="3923" w:type="dxa"/>
+            <w:tcBorders>
+              <w:top w:val="single" w:sz="2" w:space="0" w:color="A8D08D" w:themeColor="accent6" w:themeTint="99"/>
+              <w:left w:val="single" w:sz="2" w:space="0" w:color="A8D08D" w:themeColor="accent6" w:themeTint="99"/>
+              <w:bottom w:val="single" w:sz="2" w:space="0" w:color="A8D08D" w:themeColor="accent6" w:themeTint="99"/>
+              <w:right w:val="nil"/>
+            </w:tcBorders>
+            <w:hideMark/>
+          </w:tcPr>
+          <w:p>
+            <w:pPr>
+              <w:jc w:val="both"/>
+              <w:cnfStyle w:val="000000100000" w:firstRow="0" w:lastRow="0" w:firstColumn="0" w:lastColumn="0" w:oddVBand="0" w:evenVBand="0" w:oddHBand="1" w:evenHBand="0" w:firstRowFirstColumn="0" w:firstRowLastColumn="0" w:lastRowFirstColumn="0" w:lastRowLastColumn="0"/>
+              <w:rPr>
+                <w:rFonts w:asciiTheme="majorHAnsi" w:hAnsiTheme="majorHAnsi" w:cstheme="majorHAnsi"/>
+                <w:sz w:val="20"/>
+                <w:szCs w:val="20"/>
+                <w:u w:val="single"/>
+              </w:rPr>
+            </w:pPr>
+            <w:proofErr w:type="spellStart"/>
+            <w:r>
+              <w:rPr>
+                <w:rFonts w:asciiTheme="majorHAnsi" w:hAnsiTheme="majorHAnsi" w:cstheme="majorHAnsi"/>
+                <w:sz w:val="20"/>
+                <w:szCs w:val="20"/>
+              </w:rPr>
+              <w:t>api</w:t>
+            </w:r>
+            <w:proofErr w:type="spellEnd"/>
+            <w:r>
+              <w:rPr>
+                <w:rFonts w:asciiTheme="majorHAnsi" w:hAnsiTheme="majorHAnsi" w:cstheme="majorHAnsi"/>
+                <w:sz w:val="20"/>
+                <w:szCs w:val="20"/>
+              </w:rPr>
+              <w:t xml:space="preserve"> version currently 1.0</w:t>
+            </w:r>
+          </w:p>
+        </w:tc>
+      </w:tr>
+      <w:tr>
+        <w:tc>
+          <w:tcPr>
+            <w:cnfStyle w:val="001000000000" w:firstRow="0" w:lastRow="0" w:firstColumn="1" w:lastColumn="0" w:oddVBand="0" w:evenVBand="0" w:oddHBand="0" w:evenHBand="0" w:firstRowFirstColumn="0" w:firstRowLastColumn="0" w:lastRowFirstColumn="0" w:lastRowLastColumn="0"/>
+            <w:tcW w:w="2268" w:type="dxa"/>
+            <w:tcBorders>
+              <w:top w:val="single" w:sz="2" w:space="0" w:color="A8D08D" w:themeColor="accent6" w:themeTint="99"/>
+              <w:left w:val="nil"/>
+              <w:bottom w:val="single" w:sz="2" w:space="0" w:color="A8D08D" w:themeColor="accent6" w:themeTint="99"/>
+              <w:right w:val="single" w:sz="2" w:space="0" w:color="A8D08D" w:themeColor="accent6" w:themeTint="99"/>
+            </w:tcBorders>
+            <w:hideMark/>
+          </w:tcPr>
+          <w:p>
+            <w:pPr>
+              <w:jc w:val="both"/>
+              <w:rPr>
+                <w:rFonts w:asciiTheme="majorHAnsi" w:hAnsiTheme="majorHAnsi" w:cstheme="majorHAnsi"/>
+                <w:sz w:val="20"/>
+                <w:szCs w:val="20"/>
+              </w:rPr>
+            </w:pPr>
+            <w:proofErr w:type="spellStart"/>
+            <w:proofErr w:type="gramStart"/>
+            <w:r>
+              <w:rPr>
+                <w:rFonts w:asciiTheme="majorHAnsi" w:hAnsiTheme="majorHAnsi" w:cstheme="majorHAnsi"/>
+                <w:sz w:val="20"/>
+                <w:szCs w:val="20"/>
+              </w:rPr>
+              <w:t>data.subject</w:t>
+            </w:r>
+            <w:proofErr w:type="gramEnd"/>
+            <w:r>
+              <w:rPr>
+                <w:rFonts w:asciiTheme="majorHAnsi" w:hAnsiTheme="majorHAnsi" w:cstheme="majorHAnsi"/>
+                <w:sz w:val="20"/>
+                <w:szCs w:val="20"/>
+              </w:rPr>
+              <w:t>_id</w:t>
+            </w:r>
+            <w:proofErr w:type="spellEnd"/>
+          </w:p>
+        </w:tc>
+        <w:tc>
+          <w:tcPr>
+            <w:tcW w:w="1560" w:type="dxa"/>
+            <w:tcBorders>
+              <w:top w:val="single" w:sz="2" w:space="0" w:color="A8D08D" w:themeColor="accent6" w:themeTint="99"/>
+              <w:left w:val="single" w:sz="2" w:space="0" w:color="A8D08D" w:themeColor="accent6" w:themeTint="99"/>
+              <w:bottom w:val="single" w:sz="2" w:space="0" w:color="A8D08D" w:themeColor="accent6" w:themeTint="99"/>
+              <w:right w:val="single" w:sz="2" w:space="0" w:color="A8D08D" w:themeColor="accent6" w:themeTint="99"/>
+            </w:tcBorders>
+            <w:hideMark/>
+          </w:tcPr>
+          <w:p>
+            <w:pPr>
+              <w:jc w:val="both"/>
+              <w:cnfStyle w:val="000000000000" w:firstRow="0" w:lastRow="0" w:firstColumn="0" w:lastColumn="0" w:oddVBand="0" w:evenVBand="0" w:oddHBand="0" w:evenHBand="0" w:firstRowFirstColumn="0" w:firstRowLastColumn="0" w:lastRowFirstColumn="0" w:lastRowLastColumn="0"/>
+              <w:rPr>
+                <w:rFonts w:asciiTheme="majorHAnsi" w:hAnsiTheme="majorHAnsi" w:cstheme="majorHAnsi"/>
+                <w:sz w:val="20"/>
+                <w:szCs w:val="20"/>
+              </w:rPr>
+            </w:pPr>
+            <w:r>
+              <w:rPr>
+                <w:rFonts w:asciiTheme="majorHAnsi" w:hAnsiTheme="majorHAnsi" w:cstheme="majorHAnsi"/>
+                <w:sz w:val="20"/>
+                <w:szCs w:val="20"/>
+              </w:rPr>
+              <w:t>array(integer)</w:t>
+            </w:r>
+          </w:p>
+        </w:tc>
+        <w:tc>
+          <w:tcPr>
+            <w:tcW w:w="1275" w:type="dxa"/>
+            <w:tcBorders>
+              <w:top w:val="single" w:sz="2" w:space="0" w:color="A8D08D" w:themeColor="accent6" w:themeTint="99"/>
+              <w:left w:val="single" w:sz="2" w:space="0" w:color="A8D08D" w:themeColor="accent6" w:themeTint="99"/>
+              <w:bottom w:val="single" w:sz="2" w:space="0" w:color="A8D08D" w:themeColor="accent6" w:themeTint="99"/>
+              <w:right w:val="single" w:sz="2" w:space="0" w:color="A8D08D" w:themeColor="accent6" w:themeTint="99"/>
+            </w:tcBorders>
+            <w:hideMark/>
+          </w:tcPr>
+          <w:p>
+            <w:pPr>
+              <w:jc w:val="both"/>
+              <w:cnfStyle w:val="000000000000" w:firstRow="0" w:lastRow="0" w:firstColumn="0" w:lastColumn="0" w:oddVBand="0" w:evenVBand="0" w:oddHBand="0" w:evenHBand="0" w:firstRowFirstColumn="0" w:firstRowLastColumn="0" w:lastRowFirstColumn="0" w:lastRowLastColumn="0"/>
+              <w:rPr>
+                <w:rFonts w:asciiTheme="majorHAnsi" w:hAnsiTheme="majorHAnsi" w:cstheme="majorHAnsi"/>
+                <w:sz w:val="20"/>
+                <w:szCs w:val="20"/>
+              </w:rPr>
+            </w:pPr>
+            <w:r>
+              <w:rPr>
+                <w:rFonts w:asciiTheme="majorHAnsi" w:hAnsiTheme="majorHAnsi" w:cstheme="majorHAnsi"/>
+                <w:sz w:val="20"/>
+                <w:szCs w:val="20"/>
+              </w:rPr>
+              <w:t>yes</w:t>
+            </w:r>
+          </w:p>
+        </w:tc>
+        <w:tc>
+          <w:tcPr>
+            <w:tcW w:w="3923" w:type="dxa"/>
+            <w:tcBorders>
+              <w:top w:val="single" w:sz="2" w:space="0" w:color="A8D08D" w:themeColor="accent6" w:themeTint="99"/>
+              <w:left w:val="single" w:sz="2" w:space="0" w:color="A8D08D" w:themeColor="accent6" w:themeTint="99"/>
+              <w:bottom w:val="single" w:sz="2" w:space="0" w:color="A8D08D" w:themeColor="accent6" w:themeTint="99"/>
+              <w:right w:val="nil"/>
+            </w:tcBorders>
+            <w:hideMark/>
+          </w:tcPr>
+          <w:p>
+            <w:pPr>
+              <w:jc w:val="both"/>
+              <w:cnfStyle w:val="000000000000" w:firstRow="0" w:lastRow="0" w:firstColumn="0" w:lastColumn="0" w:oddVBand="0" w:evenVBand="0" w:oddHBand="0" w:evenHBand="0" w:firstRowFirstColumn="0" w:firstRowLastColumn="0" w:lastRowFirstColumn="0" w:lastRowLastColumn="0"/>
+              <w:rPr>
+                <w:rFonts w:asciiTheme="majorHAnsi" w:hAnsiTheme="majorHAnsi" w:cstheme="majorHAnsi"/>
+                <w:sz w:val="20"/>
+                <w:szCs w:val="20"/>
+              </w:rPr>
+            </w:pPr>
+            <w:r>
+              <w:rPr>
+                <w:rFonts w:asciiTheme="majorHAnsi" w:hAnsiTheme="majorHAnsi" w:cstheme="majorHAnsi"/>
+                <w:sz w:val="20"/>
+                <w:szCs w:val="20"/>
+              </w:rPr>
+              <w:t>[0] -&gt; all</w:t>
+            </w:r>
+          </w:p>
+          <w:p>
+            <w:pPr>
+              <w:jc w:val="both"/>
+              <w:cnfStyle w:val="000000000000" w:firstRow="0" w:lastRow="0" w:firstColumn="0" w:lastColumn="0" w:oddVBand="0" w:evenVBand="0" w:oddHBand="0" w:evenHBand="0" w:firstRowFirstColumn="0" w:firstRowLastColumn="0" w:lastRowFirstColumn="0" w:lastRowLastColumn="0"/>
+              <w:rPr>
+                <w:rFonts w:asciiTheme="majorHAnsi" w:hAnsiTheme="majorHAnsi" w:cstheme="majorHAnsi"/>
+                <w:sz w:val="20"/>
+                <w:szCs w:val="20"/>
+              </w:rPr>
+            </w:pPr>
+            <w:r>
+              <w:rPr>
+                <w:rFonts w:asciiTheme="majorHAnsi" w:hAnsiTheme="majorHAnsi" w:cstheme="majorHAnsi"/>
+                <w:sz w:val="20"/>
+                <w:szCs w:val="20"/>
+              </w:rPr>
+              <w:t>[1,2,3…] -&gt; specific subject ids</w:t>
+            </w:r>
+          </w:p>
+        </w:tc>
+      </w:tr>
+      <w:tr>
+        <w:trPr>
+          <w:cnfStyle w:val="000000100000" w:firstRow="0" w:lastRow="0" w:firstColumn="0" w:lastColumn="0" w:oddVBand="0" w:evenVBand="0" w:oddHBand="1" w:evenHBand="0" w:firstRowFirstColumn="0" w:firstRowLastColumn="0" w:lastRowFirstColumn="0" w:lastRowLastColumn="0"/>
+        </w:trPr>
+        <w:tc>
+          <w:tcPr>
+            <w:cnfStyle w:val="001000000000" w:firstRow="0" w:lastRow="0" w:firstColumn="1" w:lastColumn="0" w:oddVBand="0" w:evenVBand="0" w:oddHBand="0" w:evenHBand="0" w:firstRowFirstColumn="0" w:firstRowLastColumn="0" w:lastRowFirstColumn="0" w:lastRowLastColumn="0"/>
+            <w:tcW w:w="2268" w:type="dxa"/>
+            <w:tcBorders>
+              <w:top w:val="single" w:sz="2" w:space="0" w:color="A8D08D" w:themeColor="accent6" w:themeTint="99"/>
+              <w:left w:val="nil"/>
+              <w:bottom w:val="single" w:sz="2" w:space="0" w:color="A8D08D" w:themeColor="accent6" w:themeTint="99"/>
+              <w:right w:val="single" w:sz="2" w:space="0" w:color="A8D08D" w:themeColor="accent6" w:themeTint="99"/>
+            </w:tcBorders>
+          </w:tcPr>
+          <w:p>
+            <w:pPr>
+              <w:jc w:val="both"/>
+              <w:rPr>
+                <w:rFonts w:asciiTheme="majorHAnsi" w:hAnsiTheme="majorHAnsi" w:cstheme="majorHAnsi"/>
+                <w:sz w:val="20"/>
+                <w:szCs w:val="20"/>
+              </w:rPr>
+            </w:pPr>
+          </w:p>
+        </w:tc>
+        <w:tc>
+          <w:tcPr>
+            <w:tcW w:w="1560" w:type="dxa"/>
+            <w:tcBorders>
+              <w:top w:val="single" w:sz="2" w:space="0" w:color="A8D08D" w:themeColor="accent6" w:themeTint="99"/>
+              <w:left w:val="single" w:sz="2" w:space="0" w:color="A8D08D" w:themeColor="accent6" w:themeTint="99"/>
+              <w:bottom w:val="single" w:sz="2" w:space="0" w:color="A8D08D" w:themeColor="accent6" w:themeTint="99"/>
+              <w:right w:val="single" w:sz="2" w:space="0" w:color="A8D08D" w:themeColor="accent6" w:themeTint="99"/>
+            </w:tcBorders>
+          </w:tcPr>
+          <w:p>
+            <w:pPr>
+              <w:jc w:val="both"/>
+              <w:cnfStyle w:val="000000100000" w:firstRow="0" w:lastRow="0" w:firstColumn="0" w:lastColumn="0" w:oddVBand="0" w:evenVBand="0" w:oddHBand="1" w:evenHBand="0" w:firstRowFirstColumn="0" w:firstRowLastColumn="0" w:lastRowFirstColumn="0" w:lastRowLastColumn="0"/>
+              <w:rPr>
+                <w:rFonts w:asciiTheme="majorHAnsi" w:hAnsiTheme="majorHAnsi" w:cstheme="majorHAnsi"/>
+                <w:sz w:val="20"/>
+                <w:szCs w:val="20"/>
+              </w:rPr>
+            </w:pPr>
+          </w:p>
+        </w:tc>
+        <w:tc>
+          <w:tcPr>
+            <w:tcW w:w="1275" w:type="dxa"/>
+            <w:tcBorders>
+              <w:top w:val="single" w:sz="2" w:space="0" w:color="A8D08D" w:themeColor="accent6" w:themeTint="99"/>
+              <w:left w:val="single" w:sz="2" w:space="0" w:color="A8D08D" w:themeColor="accent6" w:themeTint="99"/>
+              <w:bottom w:val="single" w:sz="2" w:space="0" w:color="A8D08D" w:themeColor="accent6" w:themeTint="99"/>
+              <w:right w:val="single" w:sz="2" w:space="0" w:color="A8D08D" w:themeColor="accent6" w:themeTint="99"/>
+            </w:tcBorders>
+          </w:tcPr>
+          <w:p>
+            <w:pPr>
+              <w:jc w:val="both"/>
+              <w:cnfStyle w:val="000000100000" w:firstRow="0" w:lastRow="0" w:firstColumn="0" w:lastColumn="0" w:oddVBand="0" w:evenVBand="0" w:oddHBand="1" w:evenHBand="0" w:firstRowFirstColumn="0" w:firstRowLastColumn="0" w:lastRowFirstColumn="0" w:lastRowLastColumn="0"/>
+              <w:rPr>
+                <w:rFonts w:asciiTheme="majorHAnsi" w:hAnsiTheme="majorHAnsi" w:cstheme="majorHAnsi"/>
+                <w:sz w:val="20"/>
+                <w:szCs w:val="20"/>
+              </w:rPr>
+            </w:pPr>
+          </w:p>
+        </w:tc>
+        <w:tc>
+          <w:tcPr>
+            <w:tcW w:w="3923" w:type="dxa"/>
+            <w:tcBorders>
+              <w:top w:val="single" w:sz="2" w:space="0" w:color="A8D08D" w:themeColor="accent6" w:themeTint="99"/>
+              <w:left w:val="single" w:sz="2" w:space="0" w:color="A8D08D" w:themeColor="accent6" w:themeTint="99"/>
+              <w:bottom w:val="single" w:sz="2" w:space="0" w:color="A8D08D" w:themeColor="accent6" w:themeTint="99"/>
+              <w:right w:val="nil"/>
+            </w:tcBorders>
+          </w:tcPr>
+          <w:p>
+            <w:pPr>
+              <w:jc w:val="both"/>
+              <w:cnfStyle w:val="000000100000" w:firstRow="0" w:lastRow="0" w:firstColumn="0" w:lastColumn="0" w:oddVBand="0" w:evenVBand="0" w:oddHBand="1" w:evenHBand="0" w:firstRowFirstColumn="0" w:firstRowLastColumn="0" w:lastRowFirstColumn="0" w:lastRowLastColumn="0"/>
+              <w:rPr>
+                <w:rFonts w:asciiTheme="majorHAnsi" w:hAnsiTheme="majorHAnsi" w:cstheme="majorHAnsi"/>
+                <w:sz w:val="20"/>
+                <w:szCs w:val="20"/>
+              </w:rPr>
+            </w:pPr>
+          </w:p>
+        </w:tc>
+      </w:tr>
+    </w:tbl>
+    <w:bookmarkStart w:id="52" w:name="_MON_1675000276"/>
+    <w:bookmarkEnd w:id="52"/>
+    <w:p>
+      <w:pPr>
+        <w:rPr>
+          <w:rFonts w:asciiTheme="majorHAnsi" w:hAnsiTheme="majorHAnsi" w:cstheme="majorHAnsi"/>
+          <w:sz w:val="20"/>
+          <w:szCs w:val="20"/>
+        </w:rPr>
+      </w:pPr>
+      <w:r>
+        <w:rPr>
+          <w:rFonts w:asciiTheme="majorHAnsi" w:hAnsiTheme="majorHAnsi" w:cstheme="majorHAnsi"/>
+          <w:sz w:val="20"/>
+          <w:szCs w:val="20"/>
+        </w:rPr>
+        <w:object w:dxaOrig="9026" w:dyaOrig="2340" w14:anchorId="24A8C0D3">
+          <v:shape id="_x0000_i1049" type="#_x0000_t75" style="width:451.2pt;height:117pt" o:ole="">
+            <v:imagedata r:id="rId50" o:title=""/>
+          </v:shape>
+          <o:OLEObject Type="Embed" ProgID="Word.OpenDocumentText.12" ShapeID="_x0000_i1049" DrawAspect="Content" ObjectID="_1675000377" r:id="rId51"/>
+        </w:object>
+      </w:r>
+    </w:p>
+    <w:p>
+      <w:pPr>
+        <w:rPr>
+          <w:rFonts w:asciiTheme="majorHAnsi" w:hAnsiTheme="majorHAnsi" w:cstheme="majorHAnsi"/>
+          <w:sz w:val="20"/>
+          <w:szCs w:val="20"/>
+        </w:rPr>
+      </w:pPr>
+    </w:p>
+    <w:p>
+      <w:pPr>
+        <w:pBdr>
+          <w:bottom w:val="single" w:sz="12" w:space="1" w:color="auto"/>
+        </w:pBdr>
+        <w:rPr>
+          <w:rFonts w:asciiTheme="majorHAnsi" w:hAnsiTheme="majorHAnsi" w:cstheme="majorHAnsi"/>
+          <w:sz w:val="20"/>
+          <w:szCs w:val="20"/>
+        </w:rPr>
+      </w:pPr>
+    </w:p>
+    <w:p>
+      <w:pPr>
+        <w:rPr>
+          <w:rFonts w:asciiTheme="majorHAnsi" w:hAnsiTheme="majorHAnsi" w:cstheme="majorHAnsi"/>
+          <w:sz w:val="20"/>
+          <w:szCs w:val="20"/>
+        </w:rPr>
+      </w:pPr>
+    </w:p>
+    <w:p>
+      <w:pPr>
+        <w:rPr>
+          <w:rFonts w:asciiTheme="majorHAnsi" w:hAnsiTheme="majorHAnsi" w:cstheme="majorHAnsi"/>
+          <w:sz w:val="20"/>
+          <w:szCs w:val="20"/>
+        </w:rPr>
+      </w:pPr>
+    </w:p>
     <w:p>
       <w:pPr>
         <w:rPr>
@@ -23755,7 +24589,7 @@
   <w:style w:type="paragraph" w:default="1" w:styleId="Normal">
     <w:name w:val="Normal"/>
     <w:qFormat/>
-    <w:rsid w:val="002C7C75"/>
+    <w:rsid w:val="001D43DA"/>
   </w:style>
   <w:style w:type="paragraph" w:styleId="Heading1">
     <w:name w:val="heading 1"/>

</xml_diff>